<commit_message>
Adicionado estudo de viabilidade
</commit_message>
<xml_diff>
--- a/Projeto_Arduino/Escopo do Projeto.docx
+++ b/Projeto_Arduino/Escopo do Projeto.docx
@@ -3,261 +3,700 @@
 <w:document xmlns:wpc="http://schemas.microsoft.com/office/word/2010/wordprocessingCanvas" xmlns:mc="http://schemas.openxmlformats.org/markup-compatibility/2006" xmlns:o="urn:schemas-microsoft-com:office:office" xmlns:r="http://schemas.openxmlformats.org/officeDocument/2006/relationships" xmlns:m="http://schemas.openxmlformats.org/officeDocument/2006/math" xmlns:v="urn:schemas-microsoft-com:vml" xmlns:wp14="http://schemas.microsoft.com/office/word/2010/wordprocessingDrawing" xmlns:wp="http://schemas.openxmlformats.org/drawingml/2006/wordprocessingDrawing" xmlns:w10="urn:schemas-microsoft-com:office:word" xmlns:w="http://schemas.openxmlformats.org/wordprocessingml/2006/main" xmlns:w14="http://schemas.microsoft.com/office/word/2010/wordml" xmlns:w15="http://schemas.microsoft.com/office/word/2012/wordml" xmlns:wpg="http://schemas.microsoft.com/office/word/2010/wordprocessingGroup" xmlns:wpi="http://schemas.microsoft.com/office/word/2010/wordprocessingInk" xmlns:wne="http://schemas.microsoft.com/office/word/2006/wordml" xmlns:wps="http://schemas.microsoft.com/office/word/2010/wordprocessingShape" mc:Ignorable="w14 w15 wp14">
   <w:body>
     <w:p>
-      <w:r>
-        <w:t xml:space="preserve">Escopo do Projeto: Óculos </w:t>
+      <w:pPr>
+        <w:rPr>
+          <w:rFonts w:ascii="Arial" w:hAnsi="Arial" w:cs="Arial"/>
+          <w:sz w:val="24"/>
+          <w:szCs w:val="24"/>
+        </w:rPr>
+      </w:pPr>
+      <w:r>
+        <w:rPr>
+          <w:rFonts w:ascii="Arial" w:hAnsi="Arial" w:cs="Arial"/>
+          <w:sz w:val="24"/>
+          <w:szCs w:val="24"/>
+        </w:rPr>
+        <w:t>Serviço Nacional de Aprendizagem Industrial - Senai</w:t>
+      </w:r>
+    </w:p>
+    <w:p>
+      <w:pPr>
+        <w:rPr>
+          <w:rFonts w:ascii="Arial" w:hAnsi="Arial" w:cs="Arial"/>
+          <w:sz w:val="24"/>
+          <w:szCs w:val="24"/>
+        </w:rPr>
+      </w:pPr>
+      <w:r>
+        <w:rPr>
+          <w:rFonts w:ascii="Arial" w:hAnsi="Arial" w:cs="Arial"/>
+          <w:sz w:val="24"/>
+          <w:szCs w:val="24"/>
+        </w:rPr>
+        <w:t xml:space="preserve">Curso: </w:t>
+      </w:r>
+      <w:r>
+        <w:rPr>
+          <w:rFonts w:ascii="Arial" w:hAnsi="Arial" w:cs="Arial"/>
+          <w:sz w:val="24"/>
+          <w:szCs w:val="24"/>
+        </w:rPr>
+        <w:t>Técnico em Desenvolvimento de Sistemas</w:t>
+      </w:r>
+    </w:p>
+    <w:p>
+      <w:pPr>
+        <w:rPr>
+          <w:rFonts w:ascii="Arial" w:hAnsi="Arial" w:cs="Arial"/>
+          <w:sz w:val="24"/>
+          <w:szCs w:val="24"/>
+        </w:rPr>
+      </w:pPr>
+      <w:r>
+        <w:rPr>
+          <w:rFonts w:ascii="Arial" w:hAnsi="Arial" w:cs="Arial"/>
+          <w:sz w:val="24"/>
+          <w:szCs w:val="24"/>
+        </w:rPr>
+        <w:t>Disciplina: Internet das Coisas</w:t>
+      </w:r>
+    </w:p>
+    <w:p>
+      <w:pPr>
+        <w:rPr>
+          <w:rFonts w:ascii="Arial" w:hAnsi="Arial" w:cs="Arial"/>
+          <w:sz w:val="24"/>
+          <w:szCs w:val="24"/>
+        </w:rPr>
+      </w:pPr>
+      <w:r>
+        <w:rPr>
+          <w:rFonts w:ascii="Arial" w:hAnsi="Arial" w:cs="Arial"/>
+          <w:sz w:val="24"/>
+          <w:szCs w:val="24"/>
+        </w:rPr>
+        <w:t xml:space="preserve">Aluno: </w:t>
       </w:r>
       <w:proofErr w:type="spellStart"/>
       <w:r>
-        <w:t>Anti-Sono</w:t>
+        <w:rPr>
+          <w:rFonts w:ascii="Arial" w:hAnsi="Arial" w:cs="Arial"/>
+          <w:sz w:val="24"/>
+          <w:szCs w:val="24"/>
+        </w:rPr>
+        <w:t>Antonio</w:t>
       </w:r>
       <w:proofErr w:type="spellEnd"/>
       <w:r>
-        <w:t xml:space="preserve"> com Conectividade </w:t>
-      </w:r>
-      <w:proofErr w:type="spellStart"/>
-      <w:r>
-        <w:t>IoT</w:t>
-      </w:r>
-      <w:proofErr w:type="spellEnd"/>
-    </w:p>
-    <w:p/>
-    <w:p>
-      <w:r>
-        <w:t>Objetivo:</w:t>
-      </w:r>
-    </w:p>
-    <w:p>
-      <w:r>
-        <w:t xml:space="preserve">O objetivo deste projeto é prevenir acidentes de trânsito causados por motoristas que dormem ao volante, através do desenvolvimento de um óculos </w:t>
-      </w:r>
-      <w:proofErr w:type="spellStart"/>
-      <w:r>
-        <w:t>anti-sono</w:t>
-      </w:r>
-      <w:proofErr w:type="spellEnd"/>
-      <w:r>
-        <w:t xml:space="preserve"> conectado à internet que envia dados sobre o motorista para a empresa.</w:t>
-      </w:r>
-    </w:p>
-    <w:p/>
-    <w:p>
-      <w:r>
-        <w:t>Funcionamento:</w:t>
-      </w:r>
-    </w:p>
-    <w:p>
-      <w:r>
-        <w:t xml:space="preserve">O óculos </w:t>
-      </w:r>
-      <w:proofErr w:type="spellStart"/>
-      <w:r>
-        <w:t>anti-sono</w:t>
-      </w:r>
-      <w:proofErr w:type="spellEnd"/>
-      <w:r>
-        <w:t xml:space="preserve"> utiliza um acelerômetro para detectar movimentos involuntários dos olhos do motorista, que indicam sonolência. Quando o sistema detecta que o motorista está prestes a dormir, uma vibração é emitida e um alarme sonoro é acionado. Além disso, </w:t>
-      </w:r>
-      <w:proofErr w:type="gramStart"/>
-      <w:r>
-        <w:t>o óculos</w:t>
-      </w:r>
-      <w:proofErr w:type="gramEnd"/>
-      <w:r>
-        <w:t xml:space="preserve"> se conecta via internet a um servidor da empresa para enviar dados sobre o motorista, como sua localização e tempo de direção.</w:t>
-      </w:r>
-    </w:p>
-    <w:p/>
-    <w:p>
-      <w:r>
-        <w:t>Componentes:</w:t>
-      </w:r>
-    </w:p>
-    <w:p>
-      <w:r>
-        <w:t xml:space="preserve">- Placa </w:t>
-      </w:r>
-      <w:proofErr w:type="spellStart"/>
-      <w:r>
-        <w:t>Arduino</w:t>
-      </w:r>
-      <w:proofErr w:type="spellEnd"/>
-      <w:r>
-        <w:t xml:space="preserve"> Uno</w:t>
-      </w:r>
-    </w:p>
-    <w:p>
-      <w:r>
-        <w:t>- Sensor acelerômetro</w:t>
-      </w:r>
-    </w:p>
-    <w:p>
-      <w:r>
-        <w:t>- Motor de vibração</w:t>
-      </w:r>
-    </w:p>
-    <w:p>
-      <w:r>
-        <w:t xml:space="preserve">- </w:t>
-      </w:r>
-      <w:proofErr w:type="spellStart"/>
-      <w:r>
-        <w:t>Buzzer</w:t>
-      </w:r>
-      <w:proofErr w:type="spellEnd"/>
-    </w:p>
-    <w:p>
-      <w:r>
-        <w:t>- Módulo Wi-Fi ESP8266</w:t>
-      </w:r>
-    </w:p>
-    <w:p>
-      <w:r>
-        <w:t>- Bateria recarregável</w:t>
-      </w:r>
-    </w:p>
-    <w:p/>
-    <w:p>
-      <w:r>
-        <w:t>Funcionalidades:</w:t>
-      </w:r>
-    </w:p>
-    <w:p>
-      <w:r>
-        <w:t>- Monitoramento da sonolência do motorista por meio do acelerômetro</w:t>
-      </w:r>
-    </w:p>
-    <w:p>
-      <w:r>
-        <w:t>- Emissão de vibração e alarme sonoro quando detectada sonolência</w:t>
-      </w:r>
-    </w:p>
-    <w:p>
-      <w:r>
-        <w:t>- Conexão via Wi-Fi à internet para envio de dados ao servidor da empresa</w:t>
-      </w:r>
-    </w:p>
-    <w:p>
-      <w:r>
-        <w:t>- Alimentação por meio de bateria recarregável</w:t>
-      </w:r>
-    </w:p>
-    <w:p/>
-    <w:p>
-      <w:r>
-        <w:t>Benefícios:</w:t>
-      </w:r>
-    </w:p>
-    <w:p>
-      <w:r>
-        <w:t>- Prevenção de acidentes de trânsito causados por motoristas sonolentos</w:t>
-      </w:r>
-    </w:p>
-    <w:p>
-      <w:r>
-        <w:t>- Redução do risco de perda de carga e danos aos veículos</w:t>
-      </w:r>
-    </w:p>
-    <w:p>
-      <w:r>
-        <w:t>- Melhora na produtividade e segurança dos motoristas</w:t>
-      </w:r>
-    </w:p>
-    <w:p/>
-    <w:p>
-      <w:r>
-        <w:lastRenderedPageBreak/>
-        <w:t>Entregáveis:</w:t>
-      </w:r>
-    </w:p>
-    <w:p>
-      <w:r>
-        <w:t xml:space="preserve">- Protótipo funcional do óculos </w:t>
-      </w:r>
-      <w:proofErr w:type="spellStart"/>
-      <w:r>
-        <w:t>anti-sono</w:t>
-      </w:r>
-      <w:proofErr w:type="spellEnd"/>
-      <w:r>
-        <w:t xml:space="preserve"> com conectividade </w:t>
-      </w:r>
-      <w:proofErr w:type="spellStart"/>
-      <w:r>
-        <w:t>IoT</w:t>
-      </w:r>
-      <w:proofErr w:type="spellEnd"/>
-    </w:p>
-    <w:p>
-      <w:r>
-        <w:t>- Documentação técnica do projeto</w:t>
-      </w:r>
-    </w:p>
-    <w:p>
-      <w:r>
-        <w:t>- Relatório de testes e validação do protótipo</w:t>
-      </w:r>
-    </w:p>
-    <w:p>
-      <w:r>
-        <w:t>- Instruções de uso e manutenção</w:t>
-      </w:r>
-    </w:p>
-    <w:p/>
-    <w:p>
-      <w:r>
-        <w:t>Cronograma:</w:t>
-      </w:r>
-    </w:p>
-    <w:p>
-      <w:r>
-        <w:t>- Semana 1: Levantamento de requisitos e definição do escopo do projeto</w:t>
-      </w:r>
-    </w:p>
-    <w:p>
-      <w:r>
-        <w:t>- Semana 2: Seleção e aquisição dos componentes</w:t>
-      </w:r>
-    </w:p>
-    <w:p>
-      <w:r>
-        <w:t>- Semana 3: Montagem e testes do circuito eletrônico</w:t>
-      </w:r>
-    </w:p>
-    <w:p>
-      <w:r>
-        <w:t>- Semana 4: Desenvolvimento do software de monitoramento da sonolência</w:t>
-      </w:r>
-    </w:p>
-    <w:p>
-      <w:r>
-        <w:t xml:space="preserve">- Semana 5: Desenvolvimento do software de conectividade </w:t>
-      </w:r>
-      <w:proofErr w:type="spellStart"/>
-      <w:r>
-        <w:t>IoT</w:t>
-      </w:r>
-      <w:proofErr w:type="spellEnd"/>
-    </w:p>
-    <w:p>
-      <w:r>
-        <w:t>- Semana 6: Integração do hardware e software e testes finais</w:t>
-      </w:r>
-    </w:p>
-    <w:p>
-      <w:r>
-        <w:t>- Semana 7: Elaboração da documentação técnica</w:t>
-      </w:r>
-    </w:p>
-    <w:p>
-      <w:r>
-        <w:t>- Semana 8: Apresentação e entrega do projeto.</w:t>
+        <w:rPr>
+          <w:rFonts w:ascii="Arial" w:hAnsi="Arial" w:cs="Arial"/>
+          <w:sz w:val="24"/>
+          <w:szCs w:val="24"/>
+        </w:rPr>
+        <w:t xml:space="preserve"> Renato Barbosa</w:t>
       </w:r>
       <w:bookmarkStart w:id="0" w:name="_GoBack"/>
       <w:bookmarkEnd w:id="0"/>
     </w:p>
+    <w:p>
+      <w:pPr>
+        <w:rPr>
+          <w:rFonts w:ascii="Arial" w:hAnsi="Arial" w:cs="Arial"/>
+          <w:sz w:val="24"/>
+          <w:szCs w:val="24"/>
+        </w:rPr>
+      </w:pPr>
+      <w:r>
+        <w:rPr>
+          <w:rFonts w:ascii="Arial" w:hAnsi="Arial" w:cs="Arial"/>
+          <w:sz w:val="24"/>
+          <w:szCs w:val="24"/>
+        </w:rPr>
+        <w:t xml:space="preserve">Professor: </w:t>
+      </w:r>
+      <w:r>
+        <w:rPr>
+          <w:rFonts w:ascii="Arial" w:hAnsi="Arial" w:cs="Arial"/>
+          <w:sz w:val="24"/>
+          <w:szCs w:val="24"/>
+        </w:rPr>
+        <w:t>Francisco Rodrigues dos Santos Oliveira F</w:t>
+      </w:r>
+      <w:r>
+        <w:rPr>
+          <w:rFonts w:ascii="Arial" w:hAnsi="Arial" w:cs="Arial"/>
+          <w:sz w:val="24"/>
+          <w:szCs w:val="24"/>
+        </w:rPr>
+        <w:t>ernandes</w:t>
+      </w:r>
+    </w:p>
+    <w:p>
+      <w:pPr>
+        <w:rPr>
+          <w:rFonts w:ascii="Arial" w:hAnsi="Arial" w:cs="Arial"/>
+          <w:b/>
+          <w:sz w:val="24"/>
+          <w:szCs w:val="24"/>
+        </w:rPr>
+      </w:pPr>
+    </w:p>
+    <w:p>
+      <w:pPr>
+        <w:spacing w:after="0" w:line="360" w:lineRule="auto"/>
+        <w:ind w:left="708" w:firstLine="709"/>
+        <w:jc w:val="both"/>
+        <w:rPr>
+          <w:rFonts w:ascii="Arial" w:hAnsi="Arial" w:cs="Arial"/>
+          <w:b/>
+          <w:sz w:val="24"/>
+          <w:szCs w:val="24"/>
+        </w:rPr>
+      </w:pPr>
+      <w:r>
+        <w:rPr>
+          <w:rFonts w:ascii="Arial" w:hAnsi="Arial" w:cs="Arial"/>
+          <w:b/>
+          <w:sz w:val="24"/>
+          <w:szCs w:val="24"/>
+        </w:rPr>
+        <w:t xml:space="preserve">Projeto Óculos </w:t>
+      </w:r>
+      <w:proofErr w:type="spellStart"/>
+      <w:r>
+        <w:rPr>
+          <w:rFonts w:ascii="Arial" w:hAnsi="Arial" w:cs="Arial"/>
+          <w:b/>
+          <w:sz w:val="24"/>
+          <w:szCs w:val="24"/>
+        </w:rPr>
+        <w:t>Anti-sono</w:t>
+      </w:r>
+      <w:proofErr w:type="spellEnd"/>
+      <w:r>
+        <w:rPr>
+          <w:rFonts w:ascii="Arial" w:hAnsi="Arial" w:cs="Arial"/>
+          <w:b/>
+          <w:sz w:val="24"/>
+          <w:szCs w:val="24"/>
+        </w:rPr>
+        <w:t xml:space="preserve"> para Motoristas de Caminhão</w:t>
+      </w:r>
+    </w:p>
+    <w:p>
+      <w:pPr>
+        <w:spacing w:after="0" w:line="360" w:lineRule="auto"/>
+        <w:ind w:firstLine="709"/>
+        <w:jc w:val="both"/>
+        <w:rPr>
+          <w:rFonts w:ascii="Arial" w:hAnsi="Arial" w:cs="Arial"/>
+          <w:sz w:val="24"/>
+          <w:szCs w:val="24"/>
+        </w:rPr>
+      </w:pPr>
+    </w:p>
+    <w:p>
+      <w:pPr>
+        <w:spacing w:after="0" w:line="360" w:lineRule="auto"/>
+        <w:ind w:firstLine="709"/>
+        <w:jc w:val="both"/>
+        <w:rPr>
+          <w:rFonts w:ascii="Arial" w:hAnsi="Arial" w:cs="Arial"/>
+          <w:b/>
+          <w:sz w:val="24"/>
+          <w:szCs w:val="24"/>
+        </w:rPr>
+      </w:pPr>
+      <w:r>
+        <w:rPr>
+          <w:rFonts w:ascii="Arial" w:hAnsi="Arial" w:cs="Arial"/>
+          <w:b/>
+          <w:sz w:val="24"/>
+          <w:szCs w:val="24"/>
+        </w:rPr>
+        <w:t>Apresentação</w:t>
+      </w:r>
+    </w:p>
+    <w:p>
+      <w:pPr>
+        <w:spacing w:after="0" w:line="360" w:lineRule="auto"/>
+        <w:ind w:firstLine="709"/>
+        <w:jc w:val="both"/>
+        <w:rPr>
+          <w:rFonts w:ascii="Arial" w:hAnsi="Arial" w:cs="Arial"/>
+          <w:sz w:val="24"/>
+          <w:szCs w:val="24"/>
+        </w:rPr>
+      </w:pPr>
+    </w:p>
+    <w:p>
+      <w:pPr>
+        <w:spacing w:after="0" w:line="360" w:lineRule="auto"/>
+        <w:ind w:firstLine="709"/>
+        <w:jc w:val="both"/>
+        <w:rPr>
+          <w:rFonts w:ascii="Arial" w:hAnsi="Arial" w:cs="Arial"/>
+          <w:sz w:val="24"/>
+          <w:szCs w:val="24"/>
+        </w:rPr>
+      </w:pPr>
+      <w:r>
+        <w:rPr>
+          <w:rFonts w:ascii="Arial" w:hAnsi="Arial" w:cs="Arial"/>
+          <w:sz w:val="24"/>
+          <w:szCs w:val="24"/>
+        </w:rPr>
+        <w:t xml:space="preserve">Este projeto tem como objetivo a criação de um dispositivo de segurança para motoristas de caminhão, que evite o risco de acidentes causados pelo sono ao volante. O dispositivo consiste em um </w:t>
+      </w:r>
+      <w:proofErr w:type="gramStart"/>
+      <w:r>
+        <w:rPr>
+          <w:rFonts w:ascii="Arial" w:hAnsi="Arial" w:cs="Arial"/>
+          <w:sz w:val="24"/>
+          <w:szCs w:val="24"/>
+        </w:rPr>
+        <w:t>óculos equipado</w:t>
+      </w:r>
+      <w:proofErr w:type="gramEnd"/>
+      <w:r>
+        <w:rPr>
+          <w:rFonts w:ascii="Arial" w:hAnsi="Arial" w:cs="Arial"/>
+          <w:sz w:val="24"/>
+          <w:szCs w:val="24"/>
+        </w:rPr>
+        <w:t xml:space="preserve"> com sensores que detectam sinais de sonolência no motorista, e emite alertas sonoros e vibratórios para mantê-lo alerta. Além disso, </w:t>
+      </w:r>
+      <w:proofErr w:type="gramStart"/>
+      <w:r>
+        <w:rPr>
+          <w:rFonts w:ascii="Arial" w:hAnsi="Arial" w:cs="Arial"/>
+          <w:sz w:val="24"/>
+          <w:szCs w:val="24"/>
+        </w:rPr>
+        <w:t>o óculos</w:t>
+      </w:r>
+      <w:proofErr w:type="gramEnd"/>
+      <w:r>
+        <w:rPr>
+          <w:rFonts w:ascii="Arial" w:hAnsi="Arial" w:cs="Arial"/>
+          <w:sz w:val="24"/>
+          <w:szCs w:val="24"/>
+        </w:rPr>
+        <w:t xml:space="preserve"> também envia informações sobre o estado do motorista para a empresa, através de uma conexão à internet.</w:t>
+      </w:r>
+    </w:p>
+    <w:p>
+      <w:pPr>
+        <w:spacing w:after="0" w:line="360" w:lineRule="auto"/>
+        <w:ind w:firstLine="709"/>
+        <w:jc w:val="both"/>
+        <w:rPr>
+          <w:rFonts w:ascii="Arial" w:hAnsi="Arial" w:cs="Arial"/>
+          <w:sz w:val="24"/>
+          <w:szCs w:val="24"/>
+        </w:rPr>
+      </w:pPr>
+    </w:p>
+    <w:p>
+      <w:pPr>
+        <w:spacing w:after="0" w:line="360" w:lineRule="auto"/>
+        <w:ind w:firstLine="709"/>
+        <w:jc w:val="both"/>
+        <w:rPr>
+          <w:rFonts w:ascii="Arial" w:hAnsi="Arial" w:cs="Arial"/>
+          <w:b/>
+          <w:sz w:val="24"/>
+          <w:szCs w:val="24"/>
+        </w:rPr>
+      </w:pPr>
+      <w:r>
+        <w:rPr>
+          <w:rFonts w:ascii="Arial" w:hAnsi="Arial" w:cs="Arial"/>
+          <w:b/>
+          <w:sz w:val="24"/>
+          <w:szCs w:val="24"/>
+        </w:rPr>
+        <w:t>Objetivos Gerais</w:t>
+      </w:r>
+    </w:p>
+    <w:p>
+      <w:pPr>
+        <w:spacing w:after="0" w:line="360" w:lineRule="auto"/>
+        <w:ind w:firstLine="709"/>
+        <w:jc w:val="both"/>
+        <w:rPr>
+          <w:rFonts w:ascii="Arial" w:hAnsi="Arial" w:cs="Arial"/>
+          <w:sz w:val="24"/>
+          <w:szCs w:val="24"/>
+        </w:rPr>
+      </w:pPr>
+    </w:p>
+    <w:p>
+      <w:pPr>
+        <w:spacing w:after="0" w:line="360" w:lineRule="auto"/>
+        <w:ind w:firstLine="709"/>
+        <w:jc w:val="both"/>
+        <w:rPr>
+          <w:rFonts w:ascii="Arial" w:hAnsi="Arial" w:cs="Arial"/>
+          <w:sz w:val="24"/>
+          <w:szCs w:val="24"/>
+        </w:rPr>
+      </w:pPr>
+      <w:r>
+        <w:rPr>
+          <w:rFonts w:ascii="Arial" w:hAnsi="Arial" w:cs="Arial"/>
+          <w:sz w:val="24"/>
+          <w:szCs w:val="24"/>
+        </w:rPr>
+        <w:t>O objetivo geral do projeto é desenvolver um dispositivo que ajude a prevenir acidentes de trânsito causados pelo sono ao volante de motoristas de caminhão.</w:t>
+      </w:r>
+    </w:p>
+    <w:p>
+      <w:pPr>
+        <w:spacing w:after="0" w:line="360" w:lineRule="auto"/>
+        <w:ind w:firstLine="709"/>
+        <w:jc w:val="both"/>
+        <w:rPr>
+          <w:rFonts w:ascii="Arial" w:hAnsi="Arial" w:cs="Arial"/>
+          <w:sz w:val="24"/>
+          <w:szCs w:val="24"/>
+        </w:rPr>
+      </w:pPr>
+    </w:p>
+    <w:p>
+      <w:pPr>
+        <w:spacing w:after="0" w:line="360" w:lineRule="auto"/>
+        <w:ind w:firstLine="709"/>
+        <w:jc w:val="both"/>
+        <w:rPr>
+          <w:rFonts w:ascii="Arial" w:hAnsi="Arial" w:cs="Arial"/>
+          <w:b/>
+          <w:sz w:val="24"/>
+          <w:szCs w:val="24"/>
+        </w:rPr>
+      </w:pPr>
+      <w:r>
+        <w:rPr>
+          <w:rFonts w:ascii="Arial" w:hAnsi="Arial" w:cs="Arial"/>
+          <w:b/>
+          <w:sz w:val="24"/>
+          <w:szCs w:val="24"/>
+        </w:rPr>
+        <w:t>Objetivos Específicos</w:t>
+      </w:r>
+    </w:p>
+    <w:p>
+      <w:pPr>
+        <w:spacing w:after="0" w:line="360" w:lineRule="auto"/>
+        <w:ind w:firstLine="709"/>
+        <w:jc w:val="both"/>
+        <w:rPr>
+          <w:rFonts w:ascii="Arial" w:hAnsi="Arial" w:cs="Arial"/>
+          <w:sz w:val="24"/>
+          <w:szCs w:val="24"/>
+        </w:rPr>
+      </w:pPr>
+    </w:p>
+    <w:p>
+      <w:pPr>
+        <w:spacing w:after="0" w:line="360" w:lineRule="auto"/>
+        <w:ind w:firstLine="709"/>
+        <w:jc w:val="both"/>
+        <w:rPr>
+          <w:rFonts w:ascii="Arial" w:hAnsi="Arial" w:cs="Arial"/>
+          <w:sz w:val="24"/>
+          <w:szCs w:val="24"/>
+        </w:rPr>
+      </w:pPr>
+      <w:r>
+        <w:rPr>
+          <w:rFonts w:ascii="Arial" w:hAnsi="Arial" w:cs="Arial"/>
+          <w:sz w:val="24"/>
+          <w:szCs w:val="24"/>
+        </w:rPr>
+        <w:t xml:space="preserve">- Criar um circuito eletrônico baseado em </w:t>
+      </w:r>
+      <w:proofErr w:type="spellStart"/>
+      <w:r>
+        <w:rPr>
+          <w:rFonts w:ascii="Arial" w:hAnsi="Arial" w:cs="Arial"/>
+          <w:sz w:val="24"/>
+          <w:szCs w:val="24"/>
+        </w:rPr>
+        <w:t>Arduino</w:t>
+      </w:r>
+      <w:proofErr w:type="spellEnd"/>
+      <w:r>
+        <w:rPr>
+          <w:rFonts w:ascii="Arial" w:hAnsi="Arial" w:cs="Arial"/>
+          <w:sz w:val="24"/>
+          <w:szCs w:val="24"/>
+        </w:rPr>
+        <w:t xml:space="preserve"> para detecção de sinais de sonolência do motorista;</w:t>
+      </w:r>
+    </w:p>
+    <w:p>
+      <w:pPr>
+        <w:spacing w:after="0" w:line="360" w:lineRule="auto"/>
+        <w:ind w:firstLine="709"/>
+        <w:jc w:val="both"/>
+        <w:rPr>
+          <w:rFonts w:ascii="Arial" w:hAnsi="Arial" w:cs="Arial"/>
+          <w:sz w:val="24"/>
+          <w:szCs w:val="24"/>
+        </w:rPr>
+      </w:pPr>
+      <w:r>
+        <w:rPr>
+          <w:rFonts w:ascii="Arial" w:hAnsi="Arial" w:cs="Arial"/>
+          <w:sz w:val="24"/>
+          <w:szCs w:val="24"/>
+        </w:rPr>
+        <w:t>- Integrar o circuito eletrônico a um par de óculos de proteção transparente;</w:t>
+      </w:r>
+    </w:p>
+    <w:p>
+      <w:pPr>
+        <w:spacing w:after="0" w:line="360" w:lineRule="auto"/>
+        <w:ind w:firstLine="709"/>
+        <w:jc w:val="both"/>
+        <w:rPr>
+          <w:rFonts w:ascii="Arial" w:hAnsi="Arial" w:cs="Arial"/>
+          <w:sz w:val="24"/>
+          <w:szCs w:val="24"/>
+        </w:rPr>
+      </w:pPr>
+      <w:r>
+        <w:rPr>
+          <w:rFonts w:ascii="Arial" w:hAnsi="Arial" w:cs="Arial"/>
+          <w:sz w:val="24"/>
+          <w:szCs w:val="24"/>
+        </w:rPr>
+        <w:t>- Desenvolver um sistema de alerta sonoro e vibratório que ative quando o motorista estiver sonolento;</w:t>
+      </w:r>
+    </w:p>
+    <w:p>
+      <w:pPr>
+        <w:spacing w:after="0" w:line="360" w:lineRule="auto"/>
+        <w:ind w:firstLine="709"/>
+        <w:jc w:val="both"/>
+        <w:rPr>
+          <w:rFonts w:ascii="Arial" w:hAnsi="Arial" w:cs="Arial"/>
+          <w:sz w:val="24"/>
+          <w:szCs w:val="24"/>
+        </w:rPr>
+      </w:pPr>
+      <w:r>
+        <w:rPr>
+          <w:rFonts w:ascii="Arial" w:hAnsi="Arial" w:cs="Arial"/>
+          <w:sz w:val="24"/>
+          <w:szCs w:val="24"/>
+        </w:rPr>
+        <w:t>- Implementar um módulo de comunicação para enviar informações sobre o estado do motorista à empresa;</w:t>
+      </w:r>
+    </w:p>
+    <w:p>
+      <w:pPr>
+        <w:spacing w:after="0" w:line="360" w:lineRule="auto"/>
+        <w:ind w:firstLine="709"/>
+        <w:jc w:val="both"/>
+        <w:rPr>
+          <w:rFonts w:ascii="Arial" w:hAnsi="Arial" w:cs="Arial"/>
+          <w:sz w:val="24"/>
+          <w:szCs w:val="24"/>
+        </w:rPr>
+      </w:pPr>
+      <w:r>
+        <w:rPr>
+          <w:rFonts w:ascii="Arial" w:hAnsi="Arial" w:cs="Arial"/>
+          <w:sz w:val="24"/>
+          <w:szCs w:val="24"/>
+        </w:rPr>
+        <w:t>- Realizar testes para verificar a eficácia do dispositivo em prevenir acidentes de trânsito causados pelo sono ao volante.</w:t>
+      </w:r>
+    </w:p>
+    <w:p>
+      <w:pPr>
+        <w:spacing w:after="0" w:line="360" w:lineRule="auto"/>
+        <w:ind w:firstLine="709"/>
+        <w:jc w:val="both"/>
+        <w:rPr>
+          <w:rFonts w:ascii="Arial" w:hAnsi="Arial" w:cs="Arial"/>
+          <w:sz w:val="24"/>
+          <w:szCs w:val="24"/>
+        </w:rPr>
+      </w:pPr>
+    </w:p>
+    <w:p>
+      <w:pPr>
+        <w:spacing w:after="0" w:line="360" w:lineRule="auto"/>
+        <w:ind w:firstLine="709"/>
+        <w:jc w:val="both"/>
+        <w:rPr>
+          <w:rFonts w:ascii="Arial" w:hAnsi="Arial" w:cs="Arial"/>
+          <w:b/>
+          <w:sz w:val="24"/>
+          <w:szCs w:val="24"/>
+        </w:rPr>
+      </w:pPr>
+      <w:r>
+        <w:rPr>
+          <w:rFonts w:ascii="Arial" w:hAnsi="Arial" w:cs="Arial"/>
+          <w:b/>
+          <w:sz w:val="24"/>
+          <w:szCs w:val="24"/>
+        </w:rPr>
+        <w:t>Justificativa do Projeto</w:t>
+      </w:r>
+    </w:p>
+    <w:p>
+      <w:pPr>
+        <w:spacing w:after="0" w:line="360" w:lineRule="auto"/>
+        <w:ind w:firstLine="709"/>
+        <w:jc w:val="both"/>
+        <w:rPr>
+          <w:rFonts w:ascii="Arial" w:hAnsi="Arial" w:cs="Arial"/>
+          <w:sz w:val="24"/>
+          <w:szCs w:val="24"/>
+        </w:rPr>
+      </w:pPr>
+    </w:p>
+    <w:p>
+      <w:pPr>
+        <w:spacing w:after="0" w:line="360" w:lineRule="auto"/>
+        <w:ind w:firstLine="709"/>
+        <w:jc w:val="both"/>
+        <w:rPr>
+          <w:rFonts w:ascii="Arial" w:hAnsi="Arial" w:cs="Arial"/>
+          <w:sz w:val="24"/>
+          <w:szCs w:val="24"/>
+        </w:rPr>
+      </w:pPr>
+      <w:r>
+        <w:rPr>
+          <w:rFonts w:ascii="Arial" w:hAnsi="Arial" w:cs="Arial"/>
+          <w:sz w:val="24"/>
+          <w:szCs w:val="24"/>
+        </w:rPr>
+        <w:t xml:space="preserve">O sono ao volante é uma das principais causas de acidentes de trânsito nas estradas, especialmente entre motoristas de caminhão. Com a crescente demanda por entregas e transportes de cargas, é importante garantir a segurança nas estradas para evitar acidentes que possam ter consequências graves para a vida das pessoas. </w:t>
+      </w:r>
+    </w:p>
+    <w:p>
+      <w:pPr>
+        <w:spacing w:after="0" w:line="360" w:lineRule="auto"/>
+        <w:ind w:firstLine="709"/>
+        <w:jc w:val="both"/>
+        <w:rPr>
+          <w:rFonts w:ascii="Arial" w:hAnsi="Arial" w:cs="Arial"/>
+          <w:sz w:val="24"/>
+          <w:szCs w:val="24"/>
+        </w:rPr>
+      </w:pPr>
+    </w:p>
+    <w:p>
+      <w:pPr>
+        <w:spacing w:after="0" w:line="360" w:lineRule="auto"/>
+        <w:ind w:firstLine="709"/>
+        <w:jc w:val="both"/>
+        <w:rPr>
+          <w:rFonts w:ascii="Arial" w:hAnsi="Arial" w:cs="Arial"/>
+          <w:sz w:val="24"/>
+          <w:szCs w:val="24"/>
+        </w:rPr>
+      </w:pPr>
+      <w:r>
+        <w:rPr>
+          <w:rFonts w:ascii="Arial" w:hAnsi="Arial" w:cs="Arial"/>
+          <w:sz w:val="24"/>
+          <w:szCs w:val="24"/>
+        </w:rPr>
+        <w:t xml:space="preserve">O projeto de um óculos </w:t>
+      </w:r>
+      <w:proofErr w:type="spellStart"/>
+      <w:r>
+        <w:rPr>
+          <w:rFonts w:ascii="Arial" w:hAnsi="Arial" w:cs="Arial"/>
+          <w:sz w:val="24"/>
+          <w:szCs w:val="24"/>
+        </w:rPr>
+        <w:t>anti-sono</w:t>
+      </w:r>
+      <w:proofErr w:type="spellEnd"/>
+      <w:r>
+        <w:rPr>
+          <w:rFonts w:ascii="Arial" w:hAnsi="Arial" w:cs="Arial"/>
+          <w:sz w:val="24"/>
+          <w:szCs w:val="24"/>
+        </w:rPr>
+        <w:t xml:space="preserve"> para motoristas de caminhão é importante porque ajuda a prevenir acidentes causados pelo sono ao volante. O dispositivo é capaz de detectar sinais de sonolência no motorista e emitir alertas sonoros e vibratórios para mantê-lo alerta. Além disso, </w:t>
+      </w:r>
+      <w:proofErr w:type="gramStart"/>
+      <w:r>
+        <w:rPr>
+          <w:rFonts w:ascii="Arial" w:hAnsi="Arial" w:cs="Arial"/>
+          <w:sz w:val="24"/>
+          <w:szCs w:val="24"/>
+        </w:rPr>
+        <w:t>o óculos</w:t>
+      </w:r>
+      <w:proofErr w:type="gramEnd"/>
+      <w:r>
+        <w:rPr>
+          <w:rFonts w:ascii="Arial" w:hAnsi="Arial" w:cs="Arial"/>
+          <w:sz w:val="24"/>
+          <w:szCs w:val="24"/>
+        </w:rPr>
+        <w:t xml:space="preserve"> também pode enviar informações sobre o estado do motorista para a empresa, através de uma conexão à internet, o que permite à empresa monitorar o estado de seus motoristas e tomar medidas preventivas.</w:t>
+      </w:r>
+    </w:p>
+    <w:p>
+      <w:pPr>
+        <w:spacing w:after="0" w:line="360" w:lineRule="auto"/>
+        <w:ind w:firstLine="709"/>
+        <w:jc w:val="both"/>
+        <w:rPr>
+          <w:rFonts w:ascii="Arial" w:hAnsi="Arial" w:cs="Arial"/>
+          <w:sz w:val="24"/>
+          <w:szCs w:val="24"/>
+        </w:rPr>
+      </w:pPr>
+    </w:p>
+    <w:p>
+      <w:pPr>
+        <w:spacing w:after="0" w:line="360" w:lineRule="auto"/>
+        <w:ind w:firstLine="709"/>
+        <w:jc w:val="both"/>
+      </w:pPr>
+      <w:r>
+        <w:rPr>
+          <w:rFonts w:ascii="Arial" w:hAnsi="Arial" w:cs="Arial"/>
+          <w:sz w:val="24"/>
+          <w:szCs w:val="24"/>
+        </w:rPr>
+        <w:t xml:space="preserve">A criação desse projeto pode contribuir significativamente para a segurança nas estradas, evitando acidentes e preservando vidas. Além disso, a tecnologia pode ser facilmente adaptada para outros tipos de veículos, como ônibus e vans de transporte, aumentando ainda mais seu potencial de impacto positivo. Portanto, a criação de um óculos </w:t>
+      </w:r>
+      <w:proofErr w:type="spellStart"/>
+      <w:r>
+        <w:rPr>
+          <w:rFonts w:ascii="Arial" w:hAnsi="Arial" w:cs="Arial"/>
+          <w:sz w:val="24"/>
+          <w:szCs w:val="24"/>
+        </w:rPr>
+        <w:t>anti-sono</w:t>
+      </w:r>
+      <w:proofErr w:type="spellEnd"/>
+      <w:r>
+        <w:rPr>
+          <w:rFonts w:ascii="Arial" w:hAnsi="Arial" w:cs="Arial"/>
+          <w:sz w:val="24"/>
+          <w:szCs w:val="24"/>
+        </w:rPr>
+        <w:t xml:space="preserve"> para motoristas de caminhão é justificável e pode ser uma solução importante para reduzir o risco de acidentes causados pelo sono ao volante.</w:t>
+      </w:r>
+    </w:p>
     <w:sectPr>
       <w:pgSz w:w="11906" w:h="16838"/>
-      <w:pgMar w:top="1417" w:right="1701" w:bottom="1417" w:left="1701" w:header="708" w:footer="708" w:gutter="0"/>
+      <w:pgMar w:top="1701" w:right="1134" w:bottom="1134" w:left="1701" w:header="709" w:footer="709" w:gutter="0"/>
       <w:cols w:space="708"/>
       <w:docGrid w:linePitch="360"/>
     </w:sectPr>
@@ -692,7 +1131,7 @@
 <file path=word/theme/theme1.xml><?xml version="1.0" encoding="utf-8"?>
 <a:theme xmlns:a="http://schemas.openxmlformats.org/drawingml/2006/main" name="Tema do Office">
   <a:themeElements>
-    <a:clrScheme name="Office">
+    <a:clrScheme name="Escritório">
       <a:dk1>
         <a:sysClr val="windowText" lastClr="000000"/>
       </a:dk1>
@@ -706,7 +1145,7 @@
         <a:srgbClr val="E7E6E6"/>
       </a:lt2>
       <a:accent1>
-        <a:srgbClr val="4472C4"/>
+        <a:srgbClr val="5B9BD5"/>
       </a:accent1>
       <a:accent2>
         <a:srgbClr val="ED7D31"/>
@@ -718,7 +1157,7 @@
         <a:srgbClr val="FFC000"/>
       </a:accent4>
       <a:accent5>
-        <a:srgbClr val="5B9BD5"/>
+        <a:srgbClr val="4472C4"/>
       </a:accent5>
       <a:accent6>
         <a:srgbClr val="70AD47"/>
@@ -730,14 +1169,14 @@
         <a:srgbClr val="954F72"/>
       </a:folHlink>
     </a:clrScheme>
-    <a:fontScheme name="Office">
+    <a:fontScheme name="Escritório">
       <a:majorFont>
         <a:latin typeface="Calibri Light" panose="020F0302020204030204"/>
         <a:ea typeface=""/>
         <a:cs typeface=""/>
-        <a:font script="Jpan" typeface="游ゴシック Light"/>
+        <a:font script="Jpan" typeface="ＭＳ ゴシック"/>
         <a:font script="Hang" typeface="맑은 고딕"/>
-        <a:font script="Hans" typeface="等线 Light"/>
+        <a:font script="Hans" typeface="宋体"/>
         <a:font script="Hant" typeface="新細明體"/>
         <a:font script="Arab" typeface="Times New Roman"/>
         <a:font script="Hebr" typeface="Times New Roman"/>
@@ -765,31 +1204,14 @@
         <a:font script="Viet" typeface="Times New Roman"/>
         <a:font script="Uigh" typeface="Microsoft Uighur"/>
         <a:font script="Geor" typeface="Sylfaen"/>
-        <a:font script="Armn" typeface="Arial"/>
-        <a:font script="Bugi" typeface="Leelawadee UI"/>
-        <a:font script="Bopo" typeface="Microsoft JhengHei"/>
-        <a:font script="Java" typeface="Javanese Text"/>
-        <a:font script="Lisu" typeface="Segoe UI"/>
-        <a:font script="Mymr" typeface="Myanmar Text"/>
-        <a:font script="Nkoo" typeface="Ebrima"/>
-        <a:font script="Olck" typeface="Nirmala UI"/>
-        <a:font script="Osma" typeface="Ebrima"/>
-        <a:font script="Phag" typeface="Phagspa"/>
-        <a:font script="Syrn" typeface="Estrangelo Edessa"/>
-        <a:font script="Syrj" typeface="Estrangelo Edessa"/>
-        <a:font script="Syre" typeface="Estrangelo Edessa"/>
-        <a:font script="Sora" typeface="Nirmala UI"/>
-        <a:font script="Tale" typeface="Microsoft Tai Le"/>
-        <a:font script="Talu" typeface="Microsoft New Tai Lue"/>
-        <a:font script="Tfng" typeface="Ebrima"/>
       </a:majorFont>
       <a:minorFont>
         <a:latin typeface="Calibri" panose="020F0502020204030204"/>
         <a:ea typeface=""/>
         <a:cs typeface=""/>
-        <a:font script="Jpan" typeface="游明朝"/>
+        <a:font script="Jpan" typeface="ＭＳ 明朝"/>
         <a:font script="Hang" typeface="맑은 고딕"/>
-        <a:font script="Hans" typeface="等线"/>
+        <a:font script="Hans" typeface="宋体"/>
         <a:font script="Hant" typeface="新細明體"/>
         <a:font script="Arab" typeface="Arial"/>
         <a:font script="Hebr" typeface="Arial"/>
@@ -817,26 +1239,9 @@
         <a:font script="Viet" typeface="Arial"/>
         <a:font script="Uigh" typeface="Microsoft Uighur"/>
         <a:font script="Geor" typeface="Sylfaen"/>
-        <a:font script="Armn" typeface="Arial"/>
-        <a:font script="Bugi" typeface="Leelawadee UI"/>
-        <a:font script="Bopo" typeface="Microsoft JhengHei"/>
-        <a:font script="Java" typeface="Javanese Text"/>
-        <a:font script="Lisu" typeface="Segoe UI"/>
-        <a:font script="Mymr" typeface="Myanmar Text"/>
-        <a:font script="Nkoo" typeface="Ebrima"/>
-        <a:font script="Olck" typeface="Nirmala UI"/>
-        <a:font script="Osma" typeface="Ebrima"/>
-        <a:font script="Phag" typeface="Phagspa"/>
-        <a:font script="Syrn" typeface="Estrangelo Edessa"/>
-        <a:font script="Syrj" typeface="Estrangelo Edessa"/>
-        <a:font script="Syre" typeface="Estrangelo Edessa"/>
-        <a:font script="Sora" typeface="Nirmala UI"/>
-        <a:font script="Tale" typeface="Microsoft Tai Le"/>
-        <a:font script="Talu" typeface="Microsoft New Tai Lue"/>
-        <a:font script="Tfng" typeface="Ebrima"/>
       </a:minorFont>
     </a:fontScheme>
-    <a:fmtScheme name="Office">
+    <a:fmtScheme name="Escritório">
       <a:fillStyleLst>
         <a:solidFill>
           <a:schemeClr val="phClr"/>

</xml_diff>